<commit_message>
Fin MEP Numéro Tubes
</commit_message>
<xml_diff>
--- a/FR_Frame_Body/FR_A0100 (Frame)/Frame_Tutos/Réparation des tubes STEP tuto_MaJ_Invictus.docx
+++ b/FR_Frame_Body/FR_A0100 (Frame)/Frame_Tutos/Réparation des tubes STEP tuto_MaJ_Invictus.docx
@@ -26,8 +26,6 @@
       <w:r>
         <w:t>s</w:t>
       </w:r>
-      <w:bookmarkStart w:id="0" w:name="_GoBack"/>
-      <w:bookmarkEnd w:id="0"/>
       <w:r>
         <w:t xml:space="preserve"> fichiers, il va découper la surface extérieure d’un tube en deux</w:t>
       </w:r>
@@ -89,7 +87,51 @@
       </w:r>
     </w:p>
     <w:p/>
-    <w:p/>
+    <w:p>
+      <w:pPr>
+        <w:pStyle w:val="Paragraphedeliste"/>
+        <w:numPr>
+          <w:ilvl w:val="0"/>
+          <w:numId w:val="1"/>
+        </w:numPr>
+      </w:pPr>
+      <w:r>
+        <w:t>Regarder sur le plan « Numéros Tube Invictus » où est placé le tube que vous devez réparer.</w:t>
+      </w:r>
+    </w:p>
+    <w:p>
+      <w:pPr>
+        <w:pStyle w:val="Paragraphedeliste"/>
+        <w:numPr>
+          <w:ilvl w:val="0"/>
+          <w:numId w:val="1"/>
+        </w:numPr>
+      </w:pPr>
+      <w:r>
+        <w:t xml:space="preserve">Ouvrez la maquette, </w:t>
+      </w:r>
+      <w:proofErr w:type="gramStart"/>
+      <w:r>
+        <w:t>repérez le</w:t>
+      </w:r>
+      <w:proofErr w:type="gramEnd"/>
+      <w:r>
+        <w:t xml:space="preserve">, clic droit centrer le </w:t>
+      </w:r>
+      <w:proofErr w:type="spellStart"/>
+      <w:r>
+        <w:t>graphe</w:t>
+      </w:r>
+      <w:proofErr w:type="spellEnd"/>
+      <w:r>
+        <w:t xml:space="preserve">, vous avez son nom, vous allez pouvoir l’ouvrir dans </w:t>
+      </w:r>
+      <w:proofErr w:type="spellStart"/>
+      <w:r>
+        <w:t>Ansys</w:t>
+      </w:r>
+      <w:proofErr w:type="spellEnd"/>
+    </w:p>
     <w:p>
       <w:pPr>
         <w:pStyle w:val="Paragraphedeliste"/>
@@ -356,8 +398,48 @@
         <w:t xml:space="preserve">e Excel </w:t>
       </w:r>
       <w:r>
-        <w:t>avec la liste des fichiers à réparer, marqué le tube réparé par OK, enregistrer</w:t>
-      </w:r>
+        <w:t xml:space="preserve">avec la liste des fichiers à réparer, </w:t>
+      </w:r>
+      <w:r>
+        <w:t>cochez</w:t>
+      </w:r>
+      <w:r>
+        <w:t xml:space="preserve"> le tube réparé, enregistrer</w:t>
+      </w:r>
+      <w:r>
+        <w:t xml:space="preserve"> le dans « Tube </w:t>
+      </w:r>
+      <w:proofErr w:type="spellStart"/>
+      <w:r>
+        <w:t>Step</w:t>
+      </w:r>
+      <w:proofErr w:type="spellEnd"/>
+      <w:r>
+        <w:t xml:space="preserve"> réparé » avec comme nom SON NUMERO sur le plan, c’est très </w:t>
+      </w:r>
+      <w:proofErr w:type="spellStart"/>
+      <w:r>
+        <w:t>très</w:t>
+      </w:r>
+      <w:proofErr w:type="spellEnd"/>
+      <w:r>
+        <w:t xml:space="preserve"> important.</w:t>
+      </w:r>
+    </w:p>
+    <w:p>
+      <w:pPr>
+        <w:ind w:left="360"/>
+      </w:pPr>
+      <w:r>
+        <w:t>Si vous avez bosser sur le tube 36, le fichier réparé devra s’appeler « 36.stp »</w:t>
+      </w:r>
+    </w:p>
+    <w:p>
+      <w:pPr>
+        <w:ind w:left="360"/>
+      </w:pPr>
+      <w:bookmarkStart w:id="0" w:name="_GoBack"/>
+      <w:bookmarkEnd w:id="0"/>
     </w:p>
     <w:p>
       <w:pPr>

</xml_diff>

<commit_message>
Correctif GDL + Tutos réparation
</commit_message>
<xml_diff>
--- a/FR_Frame_Body/FR_A0100 (Frame)/Frame_Tutos/Réparation des tubes STEP tuto_MaJ_Invictus.docx
+++ b/FR_Frame_Body/FR_A0100 (Frame)/Frame_Tutos/Réparation des tubes STEP tuto_MaJ_Invictus.docx
@@ -362,8 +362,13 @@
         </w:numPr>
       </w:pPr>
       <w:r>
-        <w:t>Malheureusement, ça ne marche pas souvent comme prévu, et il faut à tâtons, à l’aide des autres icônes de cet onglet, essayer de réparer ces saletés de faces…</w:t>
-      </w:r>
+        <w:t>Malheureusement, ça ne marche pas souvent comme prévu, et il faut à tâtons, à l’aide des autres icônes de cet onglet, essayer de réparer ces saletés de face</w:t>
+      </w:r>
+      <w:r>
+        <w:t>s, en testant les outils possibles de réparations comme enlever les arêtes surnuméraires par exemple</w:t>
+      </w:r>
+      <w:bookmarkStart w:id="0" w:name="_GoBack"/>
+      <w:bookmarkEnd w:id="0"/>
     </w:p>
     <w:p/>
     <w:p>
@@ -431,15 +436,25 @@
         <w:ind w:left="360"/>
       </w:pPr>
       <w:r>
-        <w:t>Si vous avez bosser sur le tube 36, le fichier réparé devra s’appeler « 36.stp »</w:t>
+        <w:t xml:space="preserve">Si vous avez bosser sur le tube </w:t>
+      </w:r>
+      <w:r>
+        <w:t>n°</w:t>
+      </w:r>
+      <w:r>
+        <w:t>36</w:t>
+      </w:r>
+      <w:r>
+        <w:t xml:space="preserve"> du plan</w:t>
+      </w:r>
+      <w:r>
+        <w:t>, le fichier réparé devra s’appeler « 36.stp »</w:t>
       </w:r>
     </w:p>
     <w:p>
       <w:pPr>
         <w:ind w:left="360"/>
       </w:pPr>
-      <w:bookmarkStart w:id="0" w:name="_GoBack"/>
-      <w:bookmarkEnd w:id="0"/>
     </w:p>
     <w:p>
       <w:pPr>

</xml_diff>

<commit_message>
MAJ Tuto Réparation Ansys
</commit_message>
<xml_diff>
--- a/FR_Frame_Body/FR_A0100 (Frame)/Frame_Tutos/Réparation des tubes STEP tuto_MaJ_Invictus.docx
+++ b/FR_Frame_Body/FR_A0100 (Frame)/Frame_Tutos/Réparation des tubes STEP tuto_MaJ_Invictus.docx
@@ -365,28 +365,36 @@
         <w:t>Malheureusement, ça ne marche pas souvent comme prévu, et il faut à tâtons, à l’aide des autres icônes de cet onglet, essayer de réparer ces saletés de face</w:t>
       </w:r>
       <w:r>
-        <w:t>s, en testant les outils possibles de réparations comme enlever les arêtes surnuméraires par exemple</w:t>
-      </w:r>
+        <w:t>s, en testant les outils possibles de réparations</w:t>
+      </w:r>
+      <w:r>
+        <w:t xml:space="preserve">. </w:t>
+      </w:r>
+      <w:r>
+        <w:br/>
+        <w:t>Souvent, l’outil « </w:t>
+      </w:r>
+      <w:r>
+        <w:t>enlever les arêtes surnuméraires</w:t>
+      </w:r>
+      <w:r>
+        <w:t> »</w:t>
+      </w:r>
+      <w:r>
+        <w:t xml:space="preserve"> </w:t>
+      </w:r>
+      <w:r>
+        <w:t xml:space="preserve">fait combiner les deux faces car ils enlèvent les arêtes entre </w:t>
+      </w:r>
+      <w:proofErr w:type="gramStart"/>
+      <w:r>
+        <w:t>les deux face</w:t>
+      </w:r>
+      <w:proofErr w:type="gramEnd"/>
+    </w:p>
+    <w:p>
       <w:bookmarkStart w:id="0" w:name="_GoBack"/>
       <w:bookmarkEnd w:id="0"/>
-    </w:p>
-    <w:p/>
-    <w:p>
-      <w:pPr>
-        <w:pStyle w:val="Paragraphedeliste"/>
-        <w:numPr>
-          <w:ilvl w:val="0"/>
-          <w:numId w:val="1"/>
-        </w:numPr>
-      </w:pPr>
-      <w:r>
-        <w:t>Ensuite, enregistrer le fichier réparé</w:t>
-      </w:r>
-    </w:p>
-    <w:p>
-      <w:pPr>
-        <w:pStyle w:val="Paragraphedeliste"/>
-      </w:pPr>
     </w:p>
     <w:p>
       <w:pPr>

</xml_diff>

<commit_message>
Frame : Fichiers Prod 30%
</commit_message>
<xml_diff>
--- a/FR_Frame_Body/FR_A0100 (Frame)/Frame_Tutos/Réparation des tubes STEP tuto_MaJ_Invictus.docx
+++ b/FR_Frame_Body/FR_A0100 (Frame)/Frame_Tutos/Réparation des tubes STEP tuto_MaJ_Invictus.docx
@@ -384,18 +384,45 @@
         <w:t xml:space="preserve"> </w:t>
       </w:r>
       <w:r>
-        <w:t xml:space="preserve">fait combiner les deux faces car ils enlèvent les arêtes entre </w:t>
+        <w:t>fait combiner les deux faces car ils enlèvent les arêtes entre les deux face</w:t>
+      </w:r>
+      <w:r>
+        <w:t xml:space="preserve">s. Néanmoins, quand on rouvre le fichier STEP, les arêtes surnuméraires ne sont pas </w:t>
       </w:r>
       <w:proofErr w:type="gramStart"/>
       <w:r>
-        <w:t>les deux face</w:t>
+        <w:t>enlevés</w:t>
       </w:r>
       <w:proofErr w:type="gramEnd"/>
-    </w:p>
-    <w:p>
+      <w:r>
+        <w:t xml:space="preserve">. Mais chaque </w:t>
+      </w:r>
+      <w:proofErr w:type="spellStart"/>
+      <w:r>
+        <w:t>modif</w:t>
+      </w:r>
+      <w:proofErr w:type="spellEnd"/>
+      <w:r>
+        <w:t xml:space="preserve"> des</w:t>
+      </w:r>
+      <w:r>
+        <w:t xml:space="preserve"> autres</w:t>
+      </w:r>
       <w:bookmarkStart w:id="0" w:name="_GoBack"/>
       <w:bookmarkEnd w:id="0"/>
-    </w:p>
+      <w:r>
+        <w:t xml:space="preserve"> icones de la partie Fix/Réparer et </w:t>
+      </w:r>
+      <w:proofErr w:type="spellStart"/>
+      <w:r>
+        <w:t>Adjust</w:t>
+      </w:r>
+      <w:proofErr w:type="spellEnd"/>
+      <w:r>
+        <w:t>/Ajuster sont conservés, donc il faut absolument les faire.</w:t>
+      </w:r>
+    </w:p>
+    <w:p/>
     <w:p>
       <w:pPr>
         <w:pStyle w:val="Paragraphedeliste"/>

</xml_diff>